<commit_message>
Added report plus small fix
</commit_message>
<xml_diff>
--- a/Report.docx
+++ b/Report.docx
@@ -14,8 +14,10 @@
       </w:pPr>
       <w:bookmarkStart w:id="0" w:name="_Hlk65154621"/>
       <w:bookmarkStart w:id="1" w:name="_Hlk63899856"/>
+      <w:bookmarkStart w:id="2" w:name="_GoBack"/>
       <w:bookmarkEnd w:id="0"/>
       <w:bookmarkEnd w:id="1"/>
+      <w:bookmarkEnd w:id="2"/>
       <w:r>
         <w:rPr>
           <w:rFonts w:ascii="Times New Roman" w:hAnsi="Times New Roman" w:cs="Times New Roman"/>
@@ -1786,8 +1788,6 @@
           <w:lang w:val="uk-UA"/>
         </w:rPr>
       </w:pPr>
-      <w:bookmarkStart w:id="2" w:name="_GoBack"/>
-      <w:bookmarkEnd w:id="2"/>
     </w:p>
     <w:p>
       <w:pPr>
@@ -1811,7 +1811,16 @@
           <w:szCs w:val="28"/>
           <w:lang w:val="en-US"/>
         </w:rPr>
-        <w:t xml:space="preserve">Github Pages </w:t>
+        <w:t>NetLify</w:t>
+      </w:r>
+      <w:r>
+        <w:rPr>
+          <w:rFonts w:ascii="Times New Roman" w:hAnsi="Times New Roman" w:cs="Times New Roman"/>
+          <w:sz w:val="28"/>
+          <w:szCs w:val="28"/>
+          <w:lang w:val="en-US"/>
+        </w:rPr>
+        <w:t xml:space="preserve"> </w:t>
       </w:r>
       <w:r>
         <w:rPr>

</xml_diff>